<commit_message>
Arreglo manuales de usuario
Arreglo manuales de usuario
</commit_message>
<xml_diff>
--- a/Documentos Técnicos/Manual De Usuario.docx
+++ b/Documentos Técnicos/Manual De Usuario.docx
@@ -182,87 +182,39 @@
           <w:szCs w:val="32"/>
         </w:rPr>
       </w:pPr>
-      <w:proofErr w:type="spellStart"/>
       <w:r>
         <w:rPr>
           <w:rFonts w:ascii="Arial" w:hAnsi="Arial" w:cs="Arial"/>
           <w:sz w:val="36"/>
           <w:szCs w:val="32"/>
         </w:rPr>
-        <w:t>Aplicativo</w:t>
+        <w:t xml:space="preserve">Aplicativo </w:t>
       </w:r>
-      <w:proofErr w:type="spellEnd"/>
       <w:r>
         <w:rPr>
           <w:rFonts w:ascii="Arial" w:hAnsi="Arial" w:cs="Arial"/>
           <w:sz w:val="36"/>
           <w:szCs w:val="32"/>
         </w:rPr>
-        <w:t xml:space="preserve"> </w:t>
+        <w:t>de inventario de productos</w:t>
       </w:r>
-      <w:r>
+    </w:p>
+    <w:p>
+      <w:pPr>
+        <w:jc w:val="center"/>
         <w:rPr>
           <w:rFonts w:ascii="Arial" w:hAnsi="Arial" w:cs="Arial"/>
           <w:sz w:val="36"/>
           <w:szCs w:val="32"/>
         </w:rPr>
-        <w:t xml:space="preserve">de </w:t>
-      </w:r>
-      <w:proofErr w:type="spellStart"/>
+      </w:pPr>
       <w:r>
         <w:rPr>
           <w:rFonts w:ascii="Arial" w:hAnsi="Arial" w:cs="Arial"/>
           <w:sz w:val="36"/>
           <w:szCs w:val="32"/>
         </w:rPr>
-        <w:t>inventario</w:t>
-      </w:r>
-      <w:proofErr w:type="spellEnd"/>
-      <w:r>
-        <w:rPr>
-          <w:rFonts w:ascii="Arial" w:hAnsi="Arial" w:cs="Arial"/>
-          <w:sz w:val="36"/>
-          <w:szCs w:val="32"/>
-        </w:rPr>
-        <w:t xml:space="preserve"> de </w:t>
-      </w:r>
-      <w:proofErr w:type="spellStart"/>
-      <w:r>
-        <w:rPr>
-          <w:rFonts w:ascii="Arial" w:hAnsi="Arial" w:cs="Arial"/>
-          <w:sz w:val="36"/>
-          <w:szCs w:val="32"/>
-        </w:rPr>
-        <w:t>productos</w:t>
-      </w:r>
-      <w:proofErr w:type="spellEnd"/>
-    </w:p>
-    <w:p>
-      <w:pPr>
-        <w:jc w:val="center"/>
-        <w:rPr>
-          <w:rFonts w:ascii="Arial" w:hAnsi="Arial" w:cs="Arial"/>
-          <w:sz w:val="36"/>
-          <w:szCs w:val="32"/>
-        </w:rPr>
-      </w:pPr>
-      <w:proofErr w:type="spellStart"/>
-      <w:r>
-        <w:rPr>
-          <w:rFonts w:ascii="Arial" w:hAnsi="Arial" w:cs="Arial"/>
-          <w:sz w:val="36"/>
-          <w:szCs w:val="32"/>
-        </w:rPr>
-        <w:t>Presentado</w:t>
-      </w:r>
-      <w:proofErr w:type="spellEnd"/>
-      <w:r>
-        <w:rPr>
-          <w:rFonts w:ascii="Arial" w:hAnsi="Arial" w:cs="Arial"/>
-          <w:sz w:val="36"/>
-          <w:szCs w:val="32"/>
-        </w:rPr>
-        <w:t xml:space="preserve"> a: </w:t>
+        <w:t xml:space="preserve">Presentado a: </w:t>
       </w:r>
       <w:r>
         <w:rPr>
@@ -299,7 +251,6 @@
         </w:rPr>
         <w:t xml:space="preserve"> de </w:t>
       </w:r>
-      <w:proofErr w:type="spellStart"/>
       <w:r>
         <w:rPr>
           <w:rFonts w:ascii="Arial" w:hAnsi="Arial" w:cs="Arial"/>
@@ -308,7 +259,6 @@
         </w:rPr>
         <w:t>agosto</w:t>
       </w:r>
-      <w:proofErr w:type="spellEnd"/>
       <w:r>
         <w:rPr>
           <w:rFonts w:ascii="Arial" w:hAnsi="Arial" w:cs="Arial"/>
@@ -2652,31 +2602,7 @@
           <w:szCs w:val="24"/>
           <w:lang w:val="es-CO"/>
         </w:rPr>
-        <w:t xml:space="preserve">El aplicativo es una solución desktop o </w:t>
-      </w:r>
-      <w:proofErr w:type="spellStart"/>
-      <w:r>
-        <w:rPr>
-          <w:rFonts w:ascii="Arial" w:hAnsi="Arial" w:cs="Arial"/>
-          <w:iCs/>
-          <w:color w:val="000000" w:themeColor="text1"/>
-          <w:sz w:val="24"/>
-          <w:szCs w:val="24"/>
-          <w:lang w:val="es-CO"/>
-        </w:rPr>
-        <w:t>standalone</w:t>
-      </w:r>
-      <w:proofErr w:type="spellEnd"/>
-      <w:r>
-        <w:rPr>
-          <w:rFonts w:ascii="Arial" w:hAnsi="Arial" w:cs="Arial"/>
-          <w:iCs/>
-          <w:color w:val="000000" w:themeColor="text1"/>
-          <w:sz w:val="24"/>
-          <w:szCs w:val="24"/>
-          <w:lang w:val="es-CO"/>
-        </w:rPr>
-        <w:t>, la cual se debe instalar en cada computadora con Windows 10 en adelante</w:t>
+        <w:t>El aplicativo es una solución desktop o standalone, la cual se debe instalar en cada computadora con Windows 10 en adelante</w:t>
       </w:r>
       <w:r>
         <w:rPr>
@@ -2813,21 +2739,8 @@
           <w:szCs w:val="24"/>
           <w:lang w:val="es-CO"/>
         </w:rPr>
-        <w:t xml:space="preserve">con varios </w:t>
+        <w:t>con varios ítems:</w:t>
       </w:r>
-      <w:proofErr w:type="spellStart"/>
-      <w:r>
-        <w:rPr>
-          <w:rFonts w:ascii="Arial" w:hAnsi="Arial" w:cs="Arial"/>
-          <w:iCs/>
-          <w:color w:val="000000" w:themeColor="text1"/>
-          <w:sz w:val="24"/>
-          <w:szCs w:val="24"/>
-          <w:lang w:val="es-CO"/>
-        </w:rPr>
-        <w:t>ítems:</w:t>
-      </w:r>
-      <w:proofErr w:type="spellEnd"/>
     </w:p>
     <w:p>
       <w:pPr>
@@ -3161,21 +3074,8 @@
           <w:szCs w:val="24"/>
           <w:lang w:val="es-CO"/>
         </w:rPr>
-        <w:t xml:space="preserve">Algunos de ellos con </w:t>
+        <w:t>Algunos de ellos con submenus</w:t>
       </w:r>
-      <w:proofErr w:type="spellStart"/>
-      <w:r>
-        <w:rPr>
-          <w:rFonts w:ascii="Arial" w:hAnsi="Arial" w:cs="Arial"/>
-          <w:iCs/>
-          <w:color w:val="000000" w:themeColor="text1"/>
-          <w:sz w:val="24"/>
-          <w:szCs w:val="24"/>
-          <w:lang w:val="es-CO"/>
-        </w:rPr>
-        <w:t>submenus</w:t>
-      </w:r>
-      <w:proofErr w:type="spellEnd"/>
     </w:p>
     <w:p>
       <w:pPr>
@@ -3284,6 +3184,42 @@
         <w:jc w:val="both"/>
         <w:rPr>
           <w:rFonts w:ascii="Arial" w:hAnsi="Arial" w:cs="Arial"/>
+          <w:iCs/>
+          <w:color w:val="000000" w:themeColor="text1"/>
+          <w:sz w:val="24"/>
+          <w:szCs w:val="24"/>
+          <w:lang w:val="es-CO"/>
+        </w:rPr>
+      </w:pPr>
+      <w:r>
+        <w:rPr>
+          <w:rFonts w:ascii="Arial" w:hAnsi="Arial" w:cs="Arial"/>
+          <w:iCs/>
+          <w:color w:val="000000" w:themeColor="text1"/>
+          <w:sz w:val="24"/>
+          <w:szCs w:val="24"/>
+          <w:lang w:val="es-CO"/>
+        </w:rPr>
+        <w:t>En productos mostrar, se visualiza los productos cargados al inventario</w:t>
+      </w:r>
+      <w:r>
+        <w:rPr>
+          <w:rFonts w:ascii="Arial" w:hAnsi="Arial" w:cs="Arial"/>
+          <w:iCs/>
+          <w:color w:val="000000" w:themeColor="text1"/>
+          <w:sz w:val="24"/>
+          <w:szCs w:val="24"/>
+          <w:lang w:val="es-CO"/>
+        </w:rPr>
+        <w:t>.</w:t>
+      </w:r>
+    </w:p>
+    <w:p>
+      <w:pPr>
+        <w:spacing w:after="0" w:line="240" w:lineRule="auto"/>
+        <w:jc w:val="both"/>
+        <w:rPr>
+          <w:rFonts w:ascii="Arial" w:hAnsi="Arial" w:cs="Arial"/>
           <w:i/>
           <w:color w:val="000000" w:themeColor="text1"/>
           <w:sz w:val="24"/>
@@ -3291,7 +3227,11 @@
           <w:lang w:val="es-CO"/>
         </w:rPr>
       </w:pPr>
-      <w:r>
+    </w:p>
+    <w:p>
+      <w:pPr>
+        <w:spacing w:after="0" w:line="240" w:lineRule="auto"/>
+        <w:jc w:val="both"/>
         <w:rPr>
           <w:rFonts w:ascii="Arial" w:hAnsi="Arial" w:cs="Arial"/>
           <w:i/>
@@ -3300,46 +3240,6 @@
           <w:szCs w:val="24"/>
           <w:lang w:val="es-CO"/>
         </w:rPr>
-        <w:t>En productos mostrar, se visualiza los productos cargados al inventario</w:t>
-      </w:r>
-      <w:r>
-        <w:rPr>
-          <w:rFonts w:ascii="Arial" w:hAnsi="Arial" w:cs="Arial"/>
-          <w:i/>
-          <w:color w:val="000000" w:themeColor="text1"/>
-          <w:sz w:val="24"/>
-          <w:szCs w:val="24"/>
-          <w:lang w:val="es-CO"/>
-        </w:rPr>
-        <w:t>.</w:t>
-      </w:r>
-    </w:p>
-    <w:p>
-      <w:pPr>
-        <w:spacing w:after="0" w:line="240" w:lineRule="auto"/>
-        <w:jc w:val="both"/>
-        <w:rPr>
-          <w:rFonts w:ascii="Arial" w:hAnsi="Arial" w:cs="Arial"/>
-          <w:i/>
-          <w:color w:val="000000" w:themeColor="text1"/>
-          <w:sz w:val="24"/>
-          <w:szCs w:val="24"/>
-          <w:lang w:val="es-CO"/>
-        </w:rPr>
-      </w:pPr>
-    </w:p>
-    <w:p>
-      <w:pPr>
-        <w:spacing w:after="0" w:line="240" w:lineRule="auto"/>
-        <w:jc w:val="both"/>
-        <w:rPr>
-          <w:rFonts w:ascii="Arial" w:hAnsi="Arial" w:cs="Arial"/>
-          <w:i/>
-          <w:color w:val="000000" w:themeColor="text1"/>
-          <w:sz w:val="24"/>
-          <w:szCs w:val="24"/>
-          <w:lang w:val="es-CO"/>
-        </w:rPr>
       </w:pPr>
       <w:r>
         <w:rPr>
@@ -3347,10 +3247,10 @@
         </w:rPr>
         <w:lastRenderedPageBreak/>
         <w:drawing>
-          <wp:inline distT="0" distB="0" distL="0" distR="0" wp14:anchorId="75645EC8" wp14:editId="47287249">
-            <wp:extent cx="5612130" cy="4537075"/>
+          <wp:inline distT="0" distB="0" distL="0" distR="0" wp14:anchorId="6A0696DE" wp14:editId="6A431912">
+            <wp:extent cx="5612130" cy="3357245"/>
             <wp:effectExtent l="0" t="0" r="0" b="0"/>
-            <wp:docPr id="589598407" name="Imagen 1" descr="Interfaz de usuario gráfica&#10;&#10;Descripción generada automáticamente"/>
+            <wp:docPr id="947863017" name="Imagen 1" descr="Tabla&#10;&#10;Descripción generada automáticamente"/>
             <wp:cNvGraphicFramePr>
               <a:graphicFrameLocks xmlns:a="http://schemas.openxmlformats.org/drawingml/2006/main" noChangeAspect="1"/>
             </wp:cNvGraphicFramePr>
@@ -3358,7 +3258,7 @@
               <a:graphicData uri="http://schemas.openxmlformats.org/drawingml/2006/picture">
                 <pic:pic xmlns:pic="http://schemas.openxmlformats.org/drawingml/2006/picture">
                   <pic:nvPicPr>
-                    <pic:cNvPr id="589598407" name="Imagen 1" descr="Interfaz de usuario gráfica&#10;&#10;Descripción generada automáticamente"/>
+                    <pic:cNvPr id="947863017" name="Imagen 1" descr="Tabla&#10;&#10;Descripción generada automáticamente"/>
                     <pic:cNvPicPr/>
                   </pic:nvPicPr>
                   <pic:blipFill>
@@ -3370,7 +3270,7 @@
                   <pic:spPr>
                     <a:xfrm>
                       <a:off x="0" y="0"/>
-                      <a:ext cx="5612130" cy="4537075"/>
+                      <a:ext cx="5612130" cy="3357245"/>
                     </a:xfrm>
                     <a:prstGeom prst="rect">
                       <a:avLst/>
@@ -3400,7 +3300,7 @@
     <w:p>
       <w:pPr>
         <w:spacing w:after="0" w:line="240" w:lineRule="auto"/>
-        <w:jc w:val="both"/>
+        <w:jc w:val="center"/>
         <w:rPr>
           <w:rFonts w:ascii="Arial" w:hAnsi="Arial" w:cs="Arial"/>
           <w:i/>
@@ -3410,13 +3310,1113 @@
           <w:lang w:val="es-CO"/>
         </w:rPr>
       </w:pPr>
+      <w:r>
+        <w:rPr>
+          <w:noProof/>
+        </w:rPr>
+        <w:drawing>
+          <wp:inline distT="0" distB="0" distL="0" distR="0" wp14:anchorId="58BCDF7D" wp14:editId="60D6A164">
+            <wp:extent cx="3409950" cy="2305050"/>
+            <wp:effectExtent l="0" t="0" r="0" b="0"/>
+            <wp:docPr id="232238871" name="Imagen 1" descr="Interfaz de usuario gráfica, Texto, Aplicación, Correo electrónico&#10;&#10;Descripción generada automáticamente"/>
+            <wp:cNvGraphicFramePr>
+              <a:graphicFrameLocks xmlns:a="http://schemas.openxmlformats.org/drawingml/2006/main" noChangeAspect="1"/>
+            </wp:cNvGraphicFramePr>
+            <a:graphic xmlns:a="http://schemas.openxmlformats.org/drawingml/2006/main">
+              <a:graphicData uri="http://schemas.openxmlformats.org/drawingml/2006/picture">
+                <pic:pic xmlns:pic="http://schemas.openxmlformats.org/drawingml/2006/picture">
+                  <pic:nvPicPr>
+                    <pic:cNvPr id="232238871" name="Imagen 1" descr="Interfaz de usuario gráfica, Texto, Aplicación, Correo electrónico&#10;&#10;Descripción generada automáticamente"/>
+                    <pic:cNvPicPr/>
+                  </pic:nvPicPr>
+                  <pic:blipFill>
+                    <a:blip r:embed="rId14"/>
+                    <a:stretch>
+                      <a:fillRect/>
+                    </a:stretch>
+                  </pic:blipFill>
+                  <pic:spPr>
+                    <a:xfrm>
+                      <a:off x="0" y="0"/>
+                      <a:ext cx="3409950" cy="2305050"/>
+                    </a:xfrm>
+                    <a:prstGeom prst="rect">
+                      <a:avLst/>
+                    </a:prstGeom>
+                  </pic:spPr>
+                </pic:pic>
+              </a:graphicData>
+            </a:graphic>
+          </wp:inline>
+        </w:drawing>
+      </w:r>
+    </w:p>
+    <w:p>
+      <w:pPr>
+        <w:spacing w:after="0" w:line="240" w:lineRule="auto"/>
+        <w:jc w:val="both"/>
+        <w:rPr>
+          <w:rFonts w:ascii="Arial" w:hAnsi="Arial" w:cs="Arial"/>
+          <w:i/>
+          <w:color w:val="000000" w:themeColor="text1"/>
+          <w:sz w:val="24"/>
+          <w:szCs w:val="24"/>
+          <w:lang w:val="es-CO"/>
+        </w:rPr>
+      </w:pPr>
+    </w:p>
+    <w:p>
+      <w:pPr>
+        <w:spacing w:after="0" w:line="240" w:lineRule="auto"/>
+        <w:jc w:val="both"/>
+        <w:rPr>
+          <w:rFonts w:ascii="Arial" w:hAnsi="Arial" w:cs="Arial"/>
+          <w:i/>
+          <w:color w:val="000000" w:themeColor="text1"/>
+          <w:sz w:val="24"/>
+          <w:szCs w:val="24"/>
+          <w:lang w:val="es-CO"/>
+        </w:rPr>
+      </w:pPr>
+    </w:p>
+    <w:p>
+      <w:pPr>
+        <w:spacing w:after="0" w:line="240" w:lineRule="auto"/>
+        <w:jc w:val="both"/>
+        <w:rPr>
+          <w:rFonts w:ascii="Arial" w:hAnsi="Arial" w:cs="Arial"/>
+          <w:i/>
+          <w:color w:val="000000" w:themeColor="text1"/>
+          <w:sz w:val="24"/>
+          <w:szCs w:val="24"/>
+          <w:lang w:val="es-CO"/>
+        </w:rPr>
+      </w:pPr>
+    </w:p>
+    <w:p>
+      <w:pPr>
+        <w:pStyle w:val="Ttulo3"/>
+        <w:rPr>
+          <w:lang w:val="es-CO"/>
+        </w:rPr>
+      </w:pPr>
+      <w:r>
+        <w:rPr>
+          <w:lang w:val="es-CO"/>
+        </w:rPr>
+        <w:t>Muestra de menú de Productos</w:t>
+      </w:r>
+    </w:p>
+    <w:p>
+      <w:pPr>
+        <w:spacing w:after="0" w:line="240" w:lineRule="auto"/>
+        <w:jc w:val="both"/>
+        <w:rPr>
+          <w:rFonts w:ascii="Arial" w:hAnsi="Arial" w:cs="Arial"/>
+          <w:i/>
+          <w:color w:val="000000" w:themeColor="text1"/>
+          <w:sz w:val="24"/>
+          <w:szCs w:val="24"/>
+          <w:lang w:val="es-CO"/>
+        </w:rPr>
+      </w:pPr>
+    </w:p>
+    <w:p>
+      <w:pPr>
+        <w:spacing w:after="0" w:line="240" w:lineRule="auto"/>
+        <w:jc w:val="both"/>
+        <w:rPr>
+          <w:rFonts w:ascii="Arial" w:hAnsi="Arial" w:cs="Arial"/>
+          <w:iCs/>
+          <w:color w:val="000000" w:themeColor="text1"/>
+          <w:sz w:val="24"/>
+          <w:szCs w:val="24"/>
+          <w:lang w:val="es-CO"/>
+        </w:rPr>
+      </w:pPr>
+      <w:r>
+        <w:rPr>
+          <w:rFonts w:ascii="Arial" w:hAnsi="Arial" w:cs="Arial"/>
+          <w:iCs/>
+          <w:color w:val="000000" w:themeColor="text1"/>
+          <w:sz w:val="24"/>
+          <w:szCs w:val="24"/>
+          <w:lang w:val="es-CO"/>
+        </w:rPr>
+        <w:t>En este ítem aparecen la lista de los productos a ofrecer, como también los que se van a crear</w:t>
+      </w:r>
+    </w:p>
+    <w:p>
+      <w:pPr>
+        <w:spacing w:after="0" w:line="240" w:lineRule="auto"/>
+        <w:jc w:val="both"/>
+        <w:rPr>
+          <w:rFonts w:ascii="Arial" w:hAnsi="Arial" w:cs="Arial"/>
+          <w:iCs/>
+          <w:color w:val="000000" w:themeColor="text1"/>
+          <w:sz w:val="24"/>
+          <w:szCs w:val="24"/>
+          <w:lang w:val="es-CO"/>
+        </w:rPr>
+      </w:pPr>
+    </w:p>
+    <w:p>
+      <w:pPr>
+        <w:spacing w:after="0" w:line="240" w:lineRule="auto"/>
+        <w:jc w:val="both"/>
+        <w:rPr>
+          <w:rFonts w:ascii="Arial" w:hAnsi="Arial" w:cs="Arial"/>
+          <w:i/>
+          <w:color w:val="000000" w:themeColor="text1"/>
+          <w:sz w:val="24"/>
+          <w:szCs w:val="24"/>
+          <w:lang w:val="es-CO"/>
+        </w:rPr>
+      </w:pPr>
+      <w:r>
+        <w:rPr>
+          <w:noProof/>
+        </w:rPr>
+        <w:lastRenderedPageBreak/>
+        <w:drawing>
+          <wp:inline distT="0" distB="0" distL="0" distR="0" wp14:anchorId="786B8010" wp14:editId="2DC3ACD1">
+            <wp:extent cx="5612130" cy="4545330"/>
+            <wp:effectExtent l="0" t="0" r="0" b="0"/>
+            <wp:docPr id="1110753931" name="Imagen 1" descr="Interfaz de usuario gráfica, Texto, Aplicación, Correo electrónico&#10;&#10;Descripción generada automáticamente"/>
+            <wp:cNvGraphicFramePr>
+              <a:graphicFrameLocks xmlns:a="http://schemas.openxmlformats.org/drawingml/2006/main" noChangeAspect="1"/>
+            </wp:cNvGraphicFramePr>
+            <a:graphic xmlns:a="http://schemas.openxmlformats.org/drawingml/2006/main">
+              <a:graphicData uri="http://schemas.openxmlformats.org/drawingml/2006/picture">
+                <pic:pic xmlns:pic="http://schemas.openxmlformats.org/drawingml/2006/picture">
+                  <pic:nvPicPr>
+                    <pic:cNvPr id="1110753931" name="Imagen 1" descr="Interfaz de usuario gráfica, Texto, Aplicación, Correo electrónico&#10;&#10;Descripción generada automáticamente"/>
+                    <pic:cNvPicPr/>
+                  </pic:nvPicPr>
+                  <pic:blipFill>
+                    <a:blip r:embed="rId15"/>
+                    <a:stretch>
+                      <a:fillRect/>
+                    </a:stretch>
+                  </pic:blipFill>
+                  <pic:spPr>
+                    <a:xfrm>
+                      <a:off x="0" y="0"/>
+                      <a:ext cx="5612130" cy="4545330"/>
+                    </a:xfrm>
+                    <a:prstGeom prst="rect">
+                      <a:avLst/>
+                    </a:prstGeom>
+                  </pic:spPr>
+                </pic:pic>
+              </a:graphicData>
+            </a:graphic>
+          </wp:inline>
+        </w:drawing>
+      </w:r>
+    </w:p>
+    <w:p>
+      <w:pPr>
+        <w:spacing w:after="0" w:line="240" w:lineRule="auto"/>
+        <w:jc w:val="both"/>
+        <w:rPr>
+          <w:rFonts w:ascii="Arial" w:hAnsi="Arial" w:cs="Arial"/>
+          <w:i/>
+          <w:color w:val="000000" w:themeColor="text1"/>
+          <w:sz w:val="24"/>
+          <w:szCs w:val="24"/>
+          <w:lang w:val="es-CO"/>
+        </w:rPr>
+      </w:pPr>
+    </w:p>
+    <w:p>
+      <w:pPr>
+        <w:pStyle w:val="Ttulo3"/>
+        <w:rPr>
+          <w:lang w:val="es-CO"/>
+        </w:rPr>
+      </w:pPr>
+      <w:r>
+        <w:rPr>
+          <w:lang w:val="es-CO"/>
+        </w:rPr>
+        <w:t>Selección de productos y cantidades</w:t>
+      </w:r>
+    </w:p>
+    <w:p>
+      <w:pPr>
+        <w:spacing w:after="0" w:line="240" w:lineRule="auto"/>
+        <w:jc w:val="both"/>
+        <w:rPr>
+          <w:rFonts w:ascii="Arial" w:hAnsi="Arial" w:cs="Arial"/>
+          <w:i/>
+          <w:color w:val="000000" w:themeColor="text1"/>
+          <w:sz w:val="24"/>
+          <w:szCs w:val="24"/>
+          <w:lang w:val="es-CO"/>
+        </w:rPr>
+      </w:pPr>
+    </w:p>
+    <w:p>
+      <w:pPr>
+        <w:spacing w:after="0" w:line="240" w:lineRule="auto"/>
+        <w:jc w:val="both"/>
+        <w:rPr>
+          <w:rFonts w:ascii="Arial" w:hAnsi="Arial" w:cs="Arial"/>
+          <w:iCs/>
+          <w:color w:val="000000" w:themeColor="text1"/>
+          <w:sz w:val="24"/>
+          <w:szCs w:val="24"/>
+          <w:lang w:val="es-CO"/>
+        </w:rPr>
+      </w:pPr>
+      <w:r>
+        <w:rPr>
+          <w:rFonts w:ascii="Arial" w:hAnsi="Arial" w:cs="Arial"/>
+          <w:iCs/>
+          <w:color w:val="000000" w:themeColor="text1"/>
+          <w:sz w:val="24"/>
+          <w:szCs w:val="24"/>
+          <w:lang w:val="es-CO"/>
+        </w:rPr>
+        <w:t>En esta opción el usuario puede seleccionar los productos que va a comprar como también las cantidades</w:t>
+      </w:r>
+    </w:p>
+    <w:p>
+      <w:pPr>
+        <w:spacing w:after="0" w:line="240" w:lineRule="auto"/>
+        <w:jc w:val="both"/>
+        <w:rPr>
+          <w:rFonts w:ascii="Arial" w:hAnsi="Arial" w:cs="Arial"/>
+          <w:i/>
+          <w:color w:val="000000" w:themeColor="text1"/>
+          <w:sz w:val="24"/>
+          <w:szCs w:val="24"/>
+          <w:lang w:val="es-CO"/>
+        </w:rPr>
+      </w:pPr>
+    </w:p>
+    <w:p>
+      <w:pPr>
+        <w:spacing w:after="0" w:line="240" w:lineRule="auto"/>
+        <w:jc w:val="both"/>
+        <w:rPr>
+          <w:rFonts w:ascii="Arial" w:hAnsi="Arial" w:cs="Arial"/>
+          <w:i/>
+          <w:color w:val="000000" w:themeColor="text1"/>
+          <w:sz w:val="24"/>
+          <w:szCs w:val="24"/>
+          <w:lang w:val="es-CO"/>
+        </w:rPr>
+      </w:pPr>
+      <w:r>
+        <w:rPr>
+          <w:noProof/>
+        </w:rPr>
+        <w:lastRenderedPageBreak/>
+        <w:drawing>
+          <wp:inline distT="0" distB="0" distL="0" distR="0" wp14:anchorId="2D9D6A99" wp14:editId="4C69A942">
+            <wp:extent cx="5612130" cy="4567555"/>
+            <wp:effectExtent l="0" t="0" r="0" b="0"/>
+            <wp:docPr id="1943430794" name="Imagen 1" descr="Tabla&#10;&#10;Descripción generada automáticamente"/>
+            <wp:cNvGraphicFramePr>
+              <a:graphicFrameLocks xmlns:a="http://schemas.openxmlformats.org/drawingml/2006/main" noChangeAspect="1"/>
+            </wp:cNvGraphicFramePr>
+            <a:graphic xmlns:a="http://schemas.openxmlformats.org/drawingml/2006/main">
+              <a:graphicData uri="http://schemas.openxmlformats.org/drawingml/2006/picture">
+                <pic:pic xmlns:pic="http://schemas.openxmlformats.org/drawingml/2006/picture">
+                  <pic:nvPicPr>
+                    <pic:cNvPr id="1943430794" name="Imagen 1" descr="Tabla&#10;&#10;Descripción generada automáticamente"/>
+                    <pic:cNvPicPr/>
+                  </pic:nvPicPr>
+                  <pic:blipFill>
+                    <a:blip r:embed="rId16"/>
+                    <a:stretch>
+                      <a:fillRect/>
+                    </a:stretch>
+                  </pic:blipFill>
+                  <pic:spPr>
+                    <a:xfrm>
+                      <a:off x="0" y="0"/>
+                      <a:ext cx="5612130" cy="4567555"/>
+                    </a:xfrm>
+                    <a:prstGeom prst="rect">
+                      <a:avLst/>
+                    </a:prstGeom>
+                  </pic:spPr>
+                </pic:pic>
+              </a:graphicData>
+            </a:graphic>
+          </wp:inline>
+        </w:drawing>
+      </w:r>
+    </w:p>
+    <w:p>
+      <w:pPr>
+        <w:spacing w:after="0" w:line="240" w:lineRule="auto"/>
+        <w:jc w:val="both"/>
+        <w:rPr>
+          <w:rFonts w:ascii="Arial" w:hAnsi="Arial" w:cs="Arial"/>
+          <w:i/>
+          <w:color w:val="000000" w:themeColor="text1"/>
+          <w:sz w:val="24"/>
+          <w:szCs w:val="24"/>
+          <w:lang w:val="es-CO"/>
+        </w:rPr>
+      </w:pPr>
+    </w:p>
+    <w:p>
+      <w:pPr>
+        <w:spacing w:after="0" w:line="240" w:lineRule="auto"/>
+        <w:jc w:val="both"/>
+        <w:rPr>
+          <w:rFonts w:ascii="Arial" w:hAnsi="Arial" w:cs="Arial"/>
+          <w:iCs/>
+          <w:color w:val="000000" w:themeColor="text1"/>
+          <w:sz w:val="24"/>
+          <w:szCs w:val="24"/>
+          <w:lang w:val="es-CO"/>
+        </w:rPr>
+      </w:pPr>
+      <w:r>
+        <w:rPr>
+          <w:rFonts w:ascii="Arial" w:hAnsi="Arial" w:cs="Arial"/>
+          <w:iCs/>
+          <w:color w:val="000000" w:themeColor="text1"/>
+          <w:sz w:val="24"/>
+          <w:szCs w:val="24"/>
+          <w:lang w:val="es-CO"/>
+        </w:rPr>
+        <w:t>En la opción eliminar fila, el usuario puede quitar el producto que ya no desee, previamente seleccionado la fila a borrar</w:t>
+      </w:r>
+    </w:p>
+    <w:p>
+      <w:pPr>
+        <w:spacing w:after="0" w:line="240" w:lineRule="auto"/>
+        <w:jc w:val="both"/>
+        <w:rPr>
+          <w:rFonts w:ascii="Arial" w:hAnsi="Arial" w:cs="Arial"/>
+          <w:i/>
+          <w:color w:val="000000" w:themeColor="text1"/>
+          <w:sz w:val="24"/>
+          <w:szCs w:val="24"/>
+          <w:lang w:val="es-CO"/>
+        </w:rPr>
+      </w:pPr>
+    </w:p>
+    <w:p>
+      <w:pPr>
+        <w:spacing w:after="0" w:line="240" w:lineRule="auto"/>
+        <w:jc w:val="both"/>
+        <w:rPr>
+          <w:rFonts w:ascii="Arial" w:hAnsi="Arial" w:cs="Arial"/>
+          <w:i/>
+          <w:color w:val="000000" w:themeColor="text1"/>
+          <w:sz w:val="24"/>
+          <w:szCs w:val="24"/>
+          <w:lang w:val="es-CO"/>
+        </w:rPr>
+      </w:pPr>
+    </w:p>
+    <w:p>
+      <w:pPr>
+        <w:spacing w:after="0" w:line="240" w:lineRule="auto"/>
+        <w:jc w:val="both"/>
+        <w:rPr>
+          <w:rFonts w:ascii="Arial" w:hAnsi="Arial" w:cs="Arial"/>
+          <w:i/>
+          <w:color w:val="000000" w:themeColor="text1"/>
+          <w:sz w:val="24"/>
+          <w:szCs w:val="24"/>
+          <w:lang w:val="es-CO"/>
+        </w:rPr>
+      </w:pPr>
+      <w:r>
+        <w:rPr>
+          <w:noProof/>
+        </w:rPr>
+        <w:lastRenderedPageBreak/>
+        <w:drawing>
+          <wp:inline distT="0" distB="0" distL="0" distR="0" wp14:anchorId="5750F458" wp14:editId="12958408">
+            <wp:extent cx="5612130" cy="4550410"/>
+            <wp:effectExtent l="0" t="0" r="0" b="0"/>
+            <wp:docPr id="2065545717" name="Imagen 1" descr="Imagen que contiene Aplicación&#10;&#10;Descripción generada automáticamente"/>
+            <wp:cNvGraphicFramePr>
+              <a:graphicFrameLocks xmlns:a="http://schemas.openxmlformats.org/drawingml/2006/main" noChangeAspect="1"/>
+            </wp:cNvGraphicFramePr>
+            <a:graphic xmlns:a="http://schemas.openxmlformats.org/drawingml/2006/main">
+              <a:graphicData uri="http://schemas.openxmlformats.org/drawingml/2006/picture">
+                <pic:pic xmlns:pic="http://schemas.openxmlformats.org/drawingml/2006/picture">
+                  <pic:nvPicPr>
+                    <pic:cNvPr id="2065545717" name="Imagen 1" descr="Imagen que contiene Aplicación&#10;&#10;Descripción generada automáticamente"/>
+                    <pic:cNvPicPr/>
+                  </pic:nvPicPr>
+                  <pic:blipFill>
+                    <a:blip r:embed="rId17"/>
+                    <a:stretch>
+                      <a:fillRect/>
+                    </a:stretch>
+                  </pic:blipFill>
+                  <pic:spPr>
+                    <a:xfrm>
+                      <a:off x="0" y="0"/>
+                      <a:ext cx="5612130" cy="4550410"/>
+                    </a:xfrm>
+                    <a:prstGeom prst="rect">
+                      <a:avLst/>
+                    </a:prstGeom>
+                  </pic:spPr>
+                </pic:pic>
+              </a:graphicData>
+            </a:graphic>
+          </wp:inline>
+        </w:drawing>
+      </w:r>
+    </w:p>
+    <w:p>
+      <w:pPr>
+        <w:spacing w:after="0" w:line="240" w:lineRule="auto"/>
+        <w:jc w:val="both"/>
+        <w:rPr>
+          <w:rFonts w:ascii="Arial" w:hAnsi="Arial" w:cs="Arial"/>
+          <w:i/>
+          <w:color w:val="000000" w:themeColor="text1"/>
+          <w:sz w:val="24"/>
+          <w:szCs w:val="24"/>
+          <w:lang w:val="es-CO"/>
+        </w:rPr>
+      </w:pPr>
+    </w:p>
+    <w:p>
+      <w:pPr>
+        <w:spacing w:after="0" w:line="240" w:lineRule="auto"/>
+        <w:jc w:val="both"/>
+        <w:rPr>
+          <w:rFonts w:ascii="Arial" w:hAnsi="Arial" w:cs="Arial"/>
+          <w:iCs/>
+          <w:color w:val="000000" w:themeColor="text1"/>
+          <w:sz w:val="24"/>
+          <w:szCs w:val="24"/>
+          <w:lang w:val="es-CO"/>
+        </w:rPr>
+      </w:pPr>
+      <w:r>
+        <w:rPr>
+          <w:rFonts w:ascii="Arial" w:hAnsi="Arial" w:cs="Arial"/>
+          <w:iCs/>
+          <w:color w:val="000000" w:themeColor="text1"/>
+          <w:sz w:val="24"/>
+          <w:szCs w:val="24"/>
+          <w:lang w:val="es-CO"/>
+        </w:rPr>
+        <w:t>En el botón Guardar, el usuario guarda el pedido que generó</w:t>
+      </w:r>
+    </w:p>
+    <w:p>
+      <w:pPr>
+        <w:spacing w:after="0" w:line="240" w:lineRule="auto"/>
+        <w:jc w:val="both"/>
+        <w:rPr>
+          <w:rFonts w:ascii="Arial" w:hAnsi="Arial" w:cs="Arial"/>
+          <w:i/>
+          <w:color w:val="000000" w:themeColor="text1"/>
+          <w:sz w:val="24"/>
+          <w:szCs w:val="24"/>
+          <w:lang w:val="es-CO"/>
+        </w:rPr>
+      </w:pPr>
+    </w:p>
+    <w:p>
+      <w:pPr>
+        <w:spacing w:after="0" w:line="240" w:lineRule="auto"/>
+        <w:jc w:val="both"/>
+        <w:rPr>
+          <w:rFonts w:ascii="Arial" w:hAnsi="Arial" w:cs="Arial"/>
+          <w:i/>
+          <w:color w:val="000000" w:themeColor="text1"/>
+          <w:sz w:val="24"/>
+          <w:szCs w:val="24"/>
+          <w:lang w:val="es-CO"/>
+        </w:rPr>
+      </w:pPr>
+      <w:r>
+        <w:rPr>
+          <w:noProof/>
+        </w:rPr>
+        <w:lastRenderedPageBreak/>
+        <w:drawing>
+          <wp:inline distT="0" distB="0" distL="0" distR="0" wp14:anchorId="190359A8" wp14:editId="6215F32D">
+            <wp:extent cx="5612130" cy="4563110"/>
+            <wp:effectExtent l="0" t="0" r="0" b="0"/>
+            <wp:docPr id="1957548009" name="Imagen 1" descr="Interfaz de usuario gráfica&#10;&#10;Descripción generada automáticamente"/>
+            <wp:cNvGraphicFramePr>
+              <a:graphicFrameLocks xmlns:a="http://schemas.openxmlformats.org/drawingml/2006/main" noChangeAspect="1"/>
+            </wp:cNvGraphicFramePr>
+            <a:graphic xmlns:a="http://schemas.openxmlformats.org/drawingml/2006/main">
+              <a:graphicData uri="http://schemas.openxmlformats.org/drawingml/2006/picture">
+                <pic:pic xmlns:pic="http://schemas.openxmlformats.org/drawingml/2006/picture">
+                  <pic:nvPicPr>
+                    <pic:cNvPr id="1957548009" name="Imagen 1" descr="Interfaz de usuario gráfica&#10;&#10;Descripción generada automáticamente"/>
+                    <pic:cNvPicPr/>
+                  </pic:nvPicPr>
+                  <pic:blipFill>
+                    <a:blip r:embed="rId18"/>
+                    <a:stretch>
+                      <a:fillRect/>
+                    </a:stretch>
+                  </pic:blipFill>
+                  <pic:spPr>
+                    <a:xfrm>
+                      <a:off x="0" y="0"/>
+                      <a:ext cx="5612130" cy="4563110"/>
+                    </a:xfrm>
+                    <a:prstGeom prst="rect">
+                      <a:avLst/>
+                    </a:prstGeom>
+                  </pic:spPr>
+                </pic:pic>
+              </a:graphicData>
+            </a:graphic>
+          </wp:inline>
+        </w:drawing>
+      </w:r>
+    </w:p>
+    <w:p>
+      <w:pPr>
+        <w:spacing w:after="0" w:line="240" w:lineRule="auto"/>
+        <w:jc w:val="both"/>
+        <w:rPr>
+          <w:rFonts w:ascii="Arial" w:hAnsi="Arial" w:cs="Arial"/>
+          <w:i/>
+          <w:color w:val="000000" w:themeColor="text1"/>
+          <w:sz w:val="24"/>
+          <w:szCs w:val="24"/>
+          <w:lang w:val="es-CO"/>
+        </w:rPr>
+      </w:pPr>
+    </w:p>
+    <w:p>
+      <w:pPr>
+        <w:pStyle w:val="Ttulo3"/>
+        <w:rPr>
+          <w:lang w:val="es-CO"/>
+        </w:rPr>
+      </w:pPr>
+      <w:r>
+        <w:rPr>
+          <w:lang w:val="es-CO"/>
+        </w:rPr>
+        <w:t>Mostar</w:t>
+      </w:r>
+      <w:r>
+        <w:rPr>
+          <w:lang w:val="es-CO"/>
+        </w:rPr>
+        <w:t xml:space="preserve"> resumen del pedido</w:t>
+      </w:r>
+    </w:p>
+    <w:p>
+      <w:pPr>
+        <w:spacing w:after="0" w:line="240" w:lineRule="auto"/>
+        <w:jc w:val="both"/>
+        <w:rPr>
+          <w:rFonts w:ascii="Arial" w:hAnsi="Arial" w:cs="Arial"/>
+          <w:iCs/>
+          <w:color w:val="000000" w:themeColor="text1"/>
+          <w:sz w:val="24"/>
+          <w:szCs w:val="24"/>
+          <w:lang w:val="es-CO"/>
+        </w:rPr>
+      </w:pPr>
+    </w:p>
+    <w:p>
+      <w:pPr>
+        <w:spacing w:after="0" w:line="240" w:lineRule="auto"/>
+        <w:jc w:val="both"/>
+        <w:rPr>
+          <w:rFonts w:ascii="Arial" w:hAnsi="Arial" w:cs="Arial"/>
+          <w:iCs/>
+          <w:color w:val="000000" w:themeColor="text1"/>
+          <w:sz w:val="24"/>
+          <w:szCs w:val="24"/>
+          <w:lang w:val="es-CO"/>
+        </w:rPr>
+      </w:pPr>
+      <w:r>
+        <w:rPr>
+          <w:rFonts w:ascii="Arial" w:hAnsi="Arial" w:cs="Arial"/>
+          <w:iCs/>
+          <w:color w:val="000000" w:themeColor="text1"/>
+          <w:sz w:val="24"/>
+          <w:szCs w:val="24"/>
+          <w:lang w:val="es-CO"/>
+        </w:rPr>
+        <w:t xml:space="preserve">En la opción </w:t>
+      </w:r>
+    </w:p>
+    <w:p>
+      <w:pPr>
+        <w:spacing w:after="0" w:line="240" w:lineRule="auto"/>
+        <w:jc w:val="both"/>
+        <w:rPr>
+          <w:rFonts w:ascii="Arial" w:hAnsi="Arial" w:cs="Arial"/>
+          <w:iCs/>
+          <w:color w:val="000000" w:themeColor="text1"/>
+          <w:sz w:val="24"/>
+          <w:szCs w:val="24"/>
+          <w:lang w:val="es-CO"/>
+        </w:rPr>
+      </w:pPr>
+      <w:r>
+        <w:rPr>
+          <w:rFonts w:ascii="Arial" w:hAnsi="Arial" w:cs="Arial"/>
+          <w:iCs/>
+          <w:color w:val="000000" w:themeColor="text1"/>
+          <w:sz w:val="24"/>
+          <w:szCs w:val="24"/>
+          <w:lang w:val="es-CO"/>
+        </w:rPr>
+        <w:t>Operaciones -&gt; Pedidos</w:t>
+      </w:r>
+    </w:p>
+    <w:p>
+      <w:pPr>
+        <w:spacing w:after="0" w:line="240" w:lineRule="auto"/>
+        <w:jc w:val="both"/>
+        <w:rPr>
+          <w:rFonts w:ascii="Arial" w:hAnsi="Arial" w:cs="Arial"/>
+          <w:iCs/>
+          <w:color w:val="000000" w:themeColor="text1"/>
+          <w:sz w:val="24"/>
+          <w:szCs w:val="24"/>
+          <w:lang w:val="es-CO"/>
+        </w:rPr>
+      </w:pPr>
+      <w:r>
+        <w:rPr>
+          <w:rFonts w:ascii="Arial" w:hAnsi="Arial" w:cs="Arial"/>
+          <w:iCs/>
+          <w:color w:val="000000" w:themeColor="text1"/>
+          <w:sz w:val="24"/>
+          <w:szCs w:val="24"/>
+          <w:lang w:val="es-CO"/>
+        </w:rPr>
+        <w:t>Se muestran los pedidos realizados por el cliente</w:t>
+      </w:r>
+    </w:p>
+    <w:p>
+      <w:pPr>
+        <w:spacing w:after="0" w:line="240" w:lineRule="auto"/>
+        <w:jc w:val="both"/>
+        <w:rPr>
+          <w:rFonts w:ascii="Arial" w:hAnsi="Arial" w:cs="Arial"/>
+          <w:i/>
+          <w:color w:val="000000" w:themeColor="text1"/>
+          <w:sz w:val="24"/>
+          <w:szCs w:val="24"/>
+          <w:lang w:val="es-CO"/>
+        </w:rPr>
+      </w:pPr>
+    </w:p>
+    <w:p>
+      <w:pPr>
+        <w:spacing w:after="0" w:line="240" w:lineRule="auto"/>
+        <w:jc w:val="both"/>
+        <w:rPr>
+          <w:rFonts w:ascii="Arial" w:hAnsi="Arial" w:cs="Arial"/>
+          <w:i/>
+          <w:color w:val="000000" w:themeColor="text1"/>
+          <w:sz w:val="24"/>
+          <w:szCs w:val="24"/>
+          <w:lang w:val="es-CO"/>
+        </w:rPr>
+      </w:pPr>
+      <w:r>
+        <w:rPr>
+          <w:noProof/>
+        </w:rPr>
+        <w:lastRenderedPageBreak/>
+        <w:drawing>
+          <wp:inline distT="0" distB="0" distL="0" distR="0" wp14:anchorId="325BDAA0" wp14:editId="08DF0585">
+            <wp:extent cx="4705350" cy="2419350"/>
+            <wp:effectExtent l="0" t="0" r="0" b="0"/>
+            <wp:docPr id="321927432" name="Imagen 1" descr="Interfaz de usuario gráfica, Texto, Aplicación&#10;&#10;Descripción generada automáticamente"/>
+            <wp:cNvGraphicFramePr>
+              <a:graphicFrameLocks xmlns:a="http://schemas.openxmlformats.org/drawingml/2006/main" noChangeAspect="1"/>
+            </wp:cNvGraphicFramePr>
+            <a:graphic xmlns:a="http://schemas.openxmlformats.org/drawingml/2006/main">
+              <a:graphicData uri="http://schemas.openxmlformats.org/drawingml/2006/picture">
+                <pic:pic xmlns:pic="http://schemas.openxmlformats.org/drawingml/2006/picture">
+                  <pic:nvPicPr>
+                    <pic:cNvPr id="321927432" name="Imagen 1" descr="Interfaz de usuario gráfica, Texto, Aplicación&#10;&#10;Descripción generada automáticamente"/>
+                    <pic:cNvPicPr/>
+                  </pic:nvPicPr>
+                  <pic:blipFill>
+                    <a:blip r:embed="rId19"/>
+                    <a:stretch>
+                      <a:fillRect/>
+                    </a:stretch>
+                  </pic:blipFill>
+                  <pic:spPr>
+                    <a:xfrm>
+                      <a:off x="0" y="0"/>
+                      <a:ext cx="4705350" cy="2419350"/>
+                    </a:xfrm>
+                    <a:prstGeom prst="rect">
+                      <a:avLst/>
+                    </a:prstGeom>
+                  </pic:spPr>
+                </pic:pic>
+              </a:graphicData>
+            </a:graphic>
+          </wp:inline>
+        </w:drawing>
+      </w:r>
+    </w:p>
+    <w:p>
+      <w:pPr>
+        <w:spacing w:after="0" w:line="240" w:lineRule="auto"/>
+        <w:jc w:val="both"/>
+        <w:rPr>
+          <w:rFonts w:ascii="Arial" w:hAnsi="Arial" w:cs="Arial"/>
+          <w:i/>
+          <w:color w:val="000000" w:themeColor="text1"/>
+          <w:sz w:val="24"/>
+          <w:szCs w:val="24"/>
+          <w:lang w:val="es-CO"/>
+        </w:rPr>
+      </w:pPr>
+    </w:p>
+    <w:p>
+      <w:pPr>
+        <w:spacing w:after="0" w:line="240" w:lineRule="auto"/>
+        <w:jc w:val="both"/>
+        <w:rPr>
+          <w:rFonts w:ascii="Arial" w:hAnsi="Arial" w:cs="Arial"/>
+          <w:i/>
+          <w:color w:val="000000" w:themeColor="text1"/>
+          <w:sz w:val="24"/>
+          <w:szCs w:val="24"/>
+          <w:lang w:val="es-CO"/>
+        </w:rPr>
+      </w:pPr>
+      <w:r>
+        <w:rPr>
+          <w:noProof/>
+        </w:rPr>
+        <w:drawing>
+          <wp:inline distT="0" distB="0" distL="0" distR="0" wp14:anchorId="7CF13341" wp14:editId="0373CC8F">
+            <wp:extent cx="5612130" cy="3018155"/>
+            <wp:effectExtent l="0" t="0" r="0" b="0"/>
+            <wp:docPr id="1247042868" name="Imagen 1" descr="Texto&#10;&#10;Descripción generada automáticamente con confianza baja"/>
+            <wp:cNvGraphicFramePr>
+              <a:graphicFrameLocks xmlns:a="http://schemas.openxmlformats.org/drawingml/2006/main" noChangeAspect="1"/>
+            </wp:cNvGraphicFramePr>
+            <a:graphic xmlns:a="http://schemas.openxmlformats.org/drawingml/2006/main">
+              <a:graphicData uri="http://schemas.openxmlformats.org/drawingml/2006/picture">
+                <pic:pic xmlns:pic="http://schemas.openxmlformats.org/drawingml/2006/picture">
+                  <pic:nvPicPr>
+                    <pic:cNvPr id="1247042868" name="Imagen 1" descr="Texto&#10;&#10;Descripción generada automáticamente con confianza baja"/>
+                    <pic:cNvPicPr/>
+                  </pic:nvPicPr>
+                  <pic:blipFill>
+                    <a:blip r:embed="rId20"/>
+                    <a:stretch>
+                      <a:fillRect/>
+                    </a:stretch>
+                  </pic:blipFill>
+                  <pic:spPr>
+                    <a:xfrm>
+                      <a:off x="0" y="0"/>
+                      <a:ext cx="5612130" cy="3018155"/>
+                    </a:xfrm>
+                    <a:prstGeom prst="rect">
+                      <a:avLst/>
+                    </a:prstGeom>
+                  </pic:spPr>
+                </pic:pic>
+              </a:graphicData>
+            </a:graphic>
+          </wp:inline>
+        </w:drawing>
+      </w:r>
+    </w:p>
+    <w:p>
+      <w:pPr>
+        <w:spacing w:after="0" w:line="240" w:lineRule="auto"/>
+        <w:jc w:val="both"/>
+        <w:rPr>
+          <w:rFonts w:ascii="Arial" w:hAnsi="Arial" w:cs="Arial"/>
+          <w:i/>
+          <w:color w:val="000000" w:themeColor="text1"/>
+          <w:sz w:val="24"/>
+          <w:szCs w:val="24"/>
+          <w:lang w:val="es-CO"/>
+        </w:rPr>
+      </w:pPr>
+    </w:p>
+    <w:p>
+      <w:pPr>
+        <w:spacing w:after="0" w:line="240" w:lineRule="auto"/>
+        <w:jc w:val="both"/>
+        <w:rPr>
+          <w:rFonts w:ascii="Arial" w:hAnsi="Arial" w:cs="Arial"/>
+          <w:iCs/>
+          <w:color w:val="000000" w:themeColor="text1"/>
+          <w:sz w:val="24"/>
+          <w:szCs w:val="24"/>
+          <w:lang w:val="es-CO"/>
+        </w:rPr>
+      </w:pPr>
+      <w:r>
+        <w:rPr>
+          <w:rFonts w:ascii="Arial" w:hAnsi="Arial" w:cs="Arial"/>
+          <w:iCs/>
+          <w:color w:val="000000" w:themeColor="text1"/>
+          <w:sz w:val="24"/>
+          <w:szCs w:val="24"/>
+          <w:lang w:val="es-CO"/>
+        </w:rPr>
+        <w:t>Con el botón “Confirmar Pedido”, confirma el pedido para que se convierta en venta</w:t>
+      </w:r>
+    </w:p>
+    <w:p>
+      <w:pPr>
+        <w:spacing w:after="0" w:line="240" w:lineRule="auto"/>
+        <w:jc w:val="both"/>
+        <w:rPr>
+          <w:rFonts w:ascii="Arial" w:hAnsi="Arial" w:cs="Arial"/>
+          <w:iCs/>
+          <w:color w:val="000000" w:themeColor="text1"/>
+          <w:sz w:val="24"/>
+          <w:szCs w:val="24"/>
+          <w:lang w:val="es-CO"/>
+        </w:rPr>
+      </w:pPr>
+    </w:p>
+    <w:p>
+      <w:pPr>
+        <w:spacing w:after="0" w:line="240" w:lineRule="auto"/>
+        <w:jc w:val="both"/>
+        <w:rPr>
+          <w:rFonts w:ascii="Arial" w:hAnsi="Arial" w:cs="Arial"/>
+          <w:iCs/>
+          <w:color w:val="000000" w:themeColor="text1"/>
+          <w:sz w:val="24"/>
+          <w:szCs w:val="24"/>
+          <w:lang w:val="es-CO"/>
+        </w:rPr>
+      </w:pPr>
+      <w:r>
+        <w:rPr>
+          <w:noProof/>
+        </w:rPr>
+        <w:lastRenderedPageBreak/>
+        <w:drawing>
+          <wp:inline distT="0" distB="0" distL="0" distR="0" wp14:anchorId="690FED1A" wp14:editId="07C7B7EB">
+            <wp:extent cx="5612130" cy="2799715"/>
+            <wp:effectExtent l="0" t="0" r="0" b="0"/>
+            <wp:docPr id="742589979" name="Imagen 1" descr="Interfaz de usuario gráfica, Aplicación&#10;&#10;Descripción generada automáticamente"/>
+            <wp:cNvGraphicFramePr>
+              <a:graphicFrameLocks xmlns:a="http://schemas.openxmlformats.org/drawingml/2006/main" noChangeAspect="1"/>
+            </wp:cNvGraphicFramePr>
+            <a:graphic xmlns:a="http://schemas.openxmlformats.org/drawingml/2006/main">
+              <a:graphicData uri="http://schemas.openxmlformats.org/drawingml/2006/picture">
+                <pic:pic xmlns:pic="http://schemas.openxmlformats.org/drawingml/2006/picture">
+                  <pic:nvPicPr>
+                    <pic:cNvPr id="742589979" name="Imagen 1" descr="Interfaz de usuario gráfica, Aplicación&#10;&#10;Descripción generada automáticamente"/>
+                    <pic:cNvPicPr/>
+                  </pic:nvPicPr>
+                  <pic:blipFill>
+                    <a:blip r:embed="rId21"/>
+                    <a:stretch>
+                      <a:fillRect/>
+                    </a:stretch>
+                  </pic:blipFill>
+                  <pic:spPr>
+                    <a:xfrm>
+                      <a:off x="0" y="0"/>
+                      <a:ext cx="5612130" cy="2799715"/>
+                    </a:xfrm>
+                    <a:prstGeom prst="rect">
+                      <a:avLst/>
+                    </a:prstGeom>
+                  </pic:spPr>
+                </pic:pic>
+              </a:graphicData>
+            </a:graphic>
+          </wp:inline>
+        </w:drawing>
+      </w:r>
+    </w:p>
+    <w:p>
+      <w:pPr>
+        <w:spacing w:after="0" w:line="240" w:lineRule="auto"/>
+        <w:jc w:val="both"/>
+        <w:rPr>
+          <w:rFonts w:ascii="Arial" w:hAnsi="Arial" w:cs="Arial"/>
+          <w:iCs/>
+          <w:color w:val="000000" w:themeColor="text1"/>
+          <w:sz w:val="24"/>
+          <w:szCs w:val="24"/>
+          <w:lang w:val="es-CO"/>
+        </w:rPr>
+      </w:pPr>
+    </w:p>
+    <w:p>
+      <w:pPr>
+        <w:spacing w:after="0" w:line="240" w:lineRule="auto"/>
+        <w:jc w:val="both"/>
+        <w:rPr>
+          <w:rFonts w:ascii="Arial" w:hAnsi="Arial" w:cs="Arial"/>
+          <w:iCs/>
+          <w:color w:val="000000" w:themeColor="text1"/>
+          <w:sz w:val="24"/>
+          <w:szCs w:val="24"/>
+          <w:lang w:val="es-CO"/>
+        </w:rPr>
+      </w:pPr>
+      <w:r>
+        <w:rPr>
+          <w:rFonts w:ascii="Arial" w:hAnsi="Arial" w:cs="Arial"/>
+          <w:iCs/>
+          <w:color w:val="000000" w:themeColor="text1"/>
+          <w:sz w:val="24"/>
+          <w:szCs w:val="24"/>
+          <w:lang w:val="es-CO"/>
+        </w:rPr>
+        <w:t>Con el botón “</w:t>
+      </w:r>
+      <w:r>
+        <w:rPr>
+          <w:rFonts w:ascii="Arial" w:hAnsi="Arial" w:cs="Arial"/>
+          <w:iCs/>
+          <w:color w:val="000000" w:themeColor="text1"/>
+          <w:sz w:val="24"/>
+          <w:szCs w:val="24"/>
+          <w:lang w:val="es-CO"/>
+        </w:rPr>
+        <w:t>Anular</w:t>
+      </w:r>
+      <w:r>
+        <w:rPr>
+          <w:rFonts w:ascii="Arial" w:hAnsi="Arial" w:cs="Arial"/>
+          <w:iCs/>
+          <w:color w:val="000000" w:themeColor="text1"/>
+          <w:sz w:val="24"/>
+          <w:szCs w:val="24"/>
+          <w:lang w:val="es-CO"/>
+        </w:rPr>
+        <w:t xml:space="preserve"> Pedido”, </w:t>
+      </w:r>
+      <w:r>
+        <w:rPr>
+          <w:rFonts w:ascii="Arial" w:hAnsi="Arial" w:cs="Arial"/>
+          <w:iCs/>
+          <w:color w:val="000000" w:themeColor="text1"/>
+          <w:sz w:val="24"/>
+          <w:szCs w:val="24"/>
+          <w:lang w:val="es-CO"/>
+        </w:rPr>
+        <w:t>rechaza</w:t>
+      </w:r>
+      <w:r>
+        <w:rPr>
+          <w:rFonts w:ascii="Arial" w:hAnsi="Arial" w:cs="Arial"/>
+          <w:iCs/>
+          <w:color w:val="000000" w:themeColor="text1"/>
+          <w:sz w:val="24"/>
+          <w:szCs w:val="24"/>
+          <w:lang w:val="es-CO"/>
+        </w:rPr>
+        <w:t xml:space="preserve"> el pedido</w:t>
+      </w:r>
+      <w:r>
+        <w:rPr>
+          <w:rFonts w:ascii="Arial" w:hAnsi="Arial" w:cs="Arial"/>
+          <w:iCs/>
+          <w:color w:val="000000" w:themeColor="text1"/>
+          <w:sz w:val="24"/>
+          <w:szCs w:val="24"/>
+          <w:lang w:val="es-CO"/>
+        </w:rPr>
+        <w:t>.</w:t>
+      </w:r>
+    </w:p>
+    <w:p>
+      <w:pPr>
+        <w:spacing w:after="0" w:line="240" w:lineRule="auto"/>
+        <w:jc w:val="both"/>
+        <w:rPr>
+          <w:rFonts w:ascii="Arial" w:hAnsi="Arial" w:cs="Arial"/>
+          <w:iCs/>
+          <w:color w:val="000000" w:themeColor="text1"/>
+          <w:sz w:val="24"/>
+          <w:szCs w:val="24"/>
+          <w:lang w:val="es-CO"/>
+        </w:rPr>
+      </w:pPr>
+    </w:p>
+    <w:p>
+      <w:pPr>
+        <w:spacing w:after="0" w:line="240" w:lineRule="auto"/>
+        <w:jc w:val="both"/>
+        <w:rPr>
+          <w:rFonts w:ascii="Arial" w:hAnsi="Arial" w:cs="Arial"/>
+          <w:iCs/>
+          <w:color w:val="000000" w:themeColor="text1"/>
+          <w:sz w:val="24"/>
+          <w:szCs w:val="24"/>
+          <w:lang w:val="es-CO"/>
+        </w:rPr>
+      </w:pPr>
+      <w:r>
+        <w:rPr>
+          <w:noProof/>
+        </w:rPr>
+        <w:drawing>
+          <wp:inline distT="0" distB="0" distL="0" distR="0" wp14:anchorId="52627043" wp14:editId="7ED71061">
+            <wp:extent cx="5612130" cy="2986405"/>
+            <wp:effectExtent l="0" t="0" r="0" b="0"/>
+            <wp:docPr id="1620797388" name="Imagen 1" descr="Interfaz de usuario gráfica, Aplicación, Word&#10;&#10;Descripción generada automáticamente"/>
+            <wp:cNvGraphicFramePr>
+              <a:graphicFrameLocks xmlns:a="http://schemas.openxmlformats.org/drawingml/2006/main" noChangeAspect="1"/>
+            </wp:cNvGraphicFramePr>
+            <a:graphic xmlns:a="http://schemas.openxmlformats.org/drawingml/2006/main">
+              <a:graphicData uri="http://schemas.openxmlformats.org/drawingml/2006/picture">
+                <pic:pic xmlns:pic="http://schemas.openxmlformats.org/drawingml/2006/picture">
+                  <pic:nvPicPr>
+                    <pic:cNvPr id="1620797388" name="Imagen 1" descr="Interfaz de usuario gráfica, Aplicación, Word&#10;&#10;Descripción generada automáticamente"/>
+                    <pic:cNvPicPr/>
+                  </pic:nvPicPr>
+                  <pic:blipFill>
+                    <a:blip r:embed="rId22"/>
+                    <a:stretch>
+                      <a:fillRect/>
+                    </a:stretch>
+                  </pic:blipFill>
+                  <pic:spPr>
+                    <a:xfrm>
+                      <a:off x="0" y="0"/>
+                      <a:ext cx="5612130" cy="2986405"/>
+                    </a:xfrm>
+                    <a:prstGeom prst="rect">
+                      <a:avLst/>
+                    </a:prstGeom>
+                  </pic:spPr>
+                </pic:pic>
+              </a:graphicData>
+            </a:graphic>
+          </wp:inline>
+        </w:drawing>
+      </w:r>
     </w:p>
     <w:sectPr>
-      <w:headerReference w:type="even" r:id="rId14"/>
-      <w:headerReference w:type="default" r:id="rId15"/>
-      <w:footerReference w:type="even" r:id="rId16"/>
-      <w:footerReference w:type="default" r:id="rId17"/>
-      <w:headerReference w:type="first" r:id="rId18"/>
+      <w:headerReference w:type="even" r:id="rId23"/>
+      <w:headerReference w:type="default" r:id="rId24"/>
+      <w:footerReference w:type="even" r:id="rId25"/>
+      <w:footerReference w:type="default" r:id="rId26"/>
+      <w:headerReference w:type="first" r:id="rId27"/>
       <w:type w:val="continuous"/>
       <w:pgSz w:w="12240" w:h="15840" w:code="1"/>
       <w:pgMar w:top="1701" w:right="1701" w:bottom="1701" w:left="1701" w:header="709" w:footer="709" w:gutter="0"/>
@@ -3948,31 +4948,7 @@
         <w:szCs w:val="18"/>
         <w:lang w:val="es-CO" w:bidi="ar-SA"/>
       </w:rPr>
-      <w:t xml:space="preserve">Manual de </w:t>
-    </w:r>
-    <w:proofErr w:type="gramStart"/>
-    <w:r>
-      <w:rPr>
-        <w:rFonts w:ascii="Arial" w:hAnsi="Arial" w:cs="Arial"/>
-        <w:i/>
-        <w:iCs/>
-        <w:sz w:val="18"/>
-        <w:szCs w:val="18"/>
-        <w:lang w:val="es-CO" w:bidi="ar-SA"/>
-      </w:rPr>
-      <w:t>Usuario  –</w:t>
-    </w:r>
-    <w:proofErr w:type="gramEnd"/>
-    <w:r>
-      <w:rPr>
-        <w:rFonts w:ascii="Arial" w:hAnsi="Arial" w:cs="Arial"/>
-        <w:i/>
-        <w:iCs/>
-        <w:sz w:val="18"/>
-        <w:szCs w:val="18"/>
-        <w:lang w:val="es-CO" w:bidi="ar-SA"/>
-      </w:rPr>
-      <w:t xml:space="preserve"> Registro de Proveedores</w:t>
+      <w:t>Manual de Usuario  – Registro de Proveedores</w:t>
     </w:r>
   </w:p>
   <w:p>
@@ -9092,6 +10068,15 @@
   </w:num>
   <w:num w:numId="25" w16cid:durableId="992754601">
     <w:abstractNumId w:val="19"/>
+  </w:num>
+  <w:num w:numId="26" w16cid:durableId="570510227">
+    <w:abstractNumId w:val="31"/>
+  </w:num>
+  <w:num w:numId="27" w16cid:durableId="55251982">
+    <w:abstractNumId w:val="31"/>
+  </w:num>
+  <w:num w:numId="28" w16cid:durableId="313804073">
+    <w:abstractNumId w:val="31"/>
   </w:num>
   <w:numIdMacAtCleanup w:val="14"/>
 </w:numbering>
@@ -11084,6 +12069,15 @@
 </file>
 
 <file path=customXml/item1.xml><?xml version="1.0" encoding="utf-8"?>
+<?mso-contentType ?>
+<FormTemplates xmlns="http://schemas.microsoft.com/sharepoint/v3/contenttype/forms">
+  <Display>DocumentLibraryForm</Display>
+  <Edit>DocumentLibraryForm</Edit>
+  <New>DocumentLibraryForm</New>
+</FormTemplates>
+</file>
+
+<file path=customXml/item2.xml><?xml version="1.0" encoding="utf-8"?>
 <ct:contentTypeSchema xmlns:ct="http://schemas.microsoft.com/office/2006/metadata/contentType" xmlns:ma="http://schemas.microsoft.com/office/2006/metadata/properties/metaAttributes" ct:_="" ma:_="" ma:contentTypeName="Documento" ma:contentTypeID="0x010100A82A5F65328FE049ABEC7BF685EB1F50" ma:contentTypeVersion="12" ma:contentTypeDescription="Crear nuevo documento." ma:contentTypeScope="" ma:versionID="3d552672033bd8a42fc6675d7b8b2ee9">
   <xsd:schema xmlns:xsd="http://www.w3.org/2001/XMLSchema" xmlns:xs="http://www.w3.org/2001/XMLSchema" xmlns:p="http://schemas.microsoft.com/office/2006/metadata/properties" xmlns:ns2="33958da5-5299-410f-8991-089dd8417bcd" xmlns:ns3="736c06a6-5cb9-45e8-a9ba-40b20c9ae20d" targetNamespace="http://schemas.microsoft.com/office/2006/metadata/properties" ma:root="true" ma:fieldsID="5d130c1c7cb2a150cbf865f9b12aea19" ns2:_="" ns3:_="">
     <xsd:import namespace="33958da5-5299-410f-8991-089dd8417bcd"/>
@@ -11300,20 +12294,7 @@
 </ct:contentTypeSchema>
 </file>
 
-<file path=customXml/item2.xml><?xml version="1.0" encoding="utf-8"?>
-<?mso-contentType ?>
-<FormTemplates xmlns="http://schemas.microsoft.com/sharepoint/v3/contenttype/forms">
-  <Display>DocumentLibraryForm</Display>
-  <Edit>DocumentLibraryForm</Edit>
-  <New>DocumentLibraryForm</New>
-</FormTemplates>
-</file>
-
 <file path=customXml/item3.xml><?xml version="1.0" encoding="utf-8"?>
-<b:Sources xmlns:b="http://schemas.openxmlformats.org/officeDocument/2006/bibliography" xmlns="http://schemas.openxmlformats.org/officeDocument/2006/bibliography" SelectedStyle="\APA.XSL" StyleName="APA Fifth Edition"/>
-</file>
-
-<file path=customXml/item4.xml><?xml version="1.0" encoding="utf-8"?>
 <p:properties xmlns:p="http://schemas.microsoft.com/office/2006/metadata/properties" xmlns:xsi="http://www.w3.org/2001/XMLSchema-instance" xmlns:pc="http://schemas.microsoft.com/office/infopath/2007/PartnerControls">
   <documentManagement>
     <lcf76f155ced4ddcb4097134ff3c332f xmlns="33958da5-5299-410f-8991-089dd8417bcd">
@@ -11324,7 +12305,19 @@
 </p:properties>
 </file>
 
+<file path=customXml/item4.xml><?xml version="1.0" encoding="utf-8"?>
+<b:Sources xmlns:b="http://schemas.openxmlformats.org/officeDocument/2006/bibliography" xmlns="http://schemas.openxmlformats.org/officeDocument/2006/bibliography" SelectedStyle="\APA.XSL" StyleName="APA Fifth Edition"/>
+</file>
+
 <file path=customXml/itemProps1.xml><?xml version="1.0" encoding="utf-8"?>
+<ds:datastoreItem xmlns:ds="http://schemas.openxmlformats.org/officeDocument/2006/customXml" ds:itemID="{836FE296-9435-4FB4-983D-FF916260312E}">
+  <ds:schemaRefs>
+    <ds:schemaRef ds:uri="http://schemas.microsoft.com/sharepoint/v3/contenttype/forms"/>
+  </ds:schemaRefs>
+</ds:datastoreItem>
+</file>
+
+<file path=customXml/itemProps2.xml><?xml version="1.0" encoding="utf-8"?>
 <ds:datastoreItem xmlns:ds="http://schemas.openxmlformats.org/officeDocument/2006/customXml" ds:itemID="{4C40A917-ECEF-4362-AD99-418FE231DA2C}">
   <ds:schemaRefs>
     <ds:schemaRef ds:uri="http://schemas.microsoft.com/office/2006/metadata/contentType"/>
@@ -11343,23 +12336,7 @@
 </ds:datastoreItem>
 </file>
 
-<file path=customXml/itemProps2.xml><?xml version="1.0" encoding="utf-8"?>
-<ds:datastoreItem xmlns:ds="http://schemas.openxmlformats.org/officeDocument/2006/customXml" ds:itemID="{836FE296-9435-4FB4-983D-FF916260312E}">
-  <ds:schemaRefs>
-    <ds:schemaRef ds:uri="http://schemas.microsoft.com/sharepoint/v3/contenttype/forms"/>
-  </ds:schemaRefs>
-</ds:datastoreItem>
-</file>
-
 <file path=customXml/itemProps3.xml><?xml version="1.0" encoding="utf-8"?>
-<ds:datastoreItem xmlns:ds="http://schemas.openxmlformats.org/officeDocument/2006/customXml" ds:itemID="{B94CAAD8-01E1-4457-9E9C-B5DA50E7A41B}">
-  <ds:schemaRefs>
-    <ds:schemaRef ds:uri="http://schemas.openxmlformats.org/officeDocument/2006/bibliography"/>
-  </ds:schemaRefs>
-</ds:datastoreItem>
-</file>
-
-<file path=customXml/itemProps4.xml><?xml version="1.0" encoding="utf-8"?>
 <ds:datastoreItem xmlns:ds="http://schemas.openxmlformats.org/officeDocument/2006/customXml" ds:itemID="{9C4A85A0-0D69-409F-8D5E-14829C221A0C}">
   <ds:schemaRefs>
     <ds:schemaRef ds:uri="http://schemas.microsoft.com/office/2006/metadata/properties"/>
@@ -11368,4 +12345,12 @@
     <ds:schemaRef ds:uri="736c06a6-5cb9-45e8-a9ba-40b20c9ae20d"/>
   </ds:schemaRefs>
 </ds:datastoreItem>
+</file>
+
+<file path=customXml/itemProps4.xml><?xml version="1.0" encoding="utf-8"?>
+<ds:datastoreItem xmlns:ds="http://schemas.openxmlformats.org/officeDocument/2006/customXml" ds:itemID="{B94CAAD8-01E1-4457-9E9C-B5DA50E7A41B}">
+  <ds:schemaRefs>
+    <ds:schemaRef ds:uri="http://schemas.openxmlformats.org/officeDocument/2006/bibliography"/>
+  </ds:schemaRefs>
+</ds:datastoreItem>
 </file>
</xml_diff>